<commit_message>
ma2 output xml to capture fixture csv ver 1
</commit_message>
<xml_diff>
--- a/docxToHtml/21.09.27.-10.03.docx
+++ b/docxToHtml/21.09.27.-10.03.docx
@@ -1,216 +1,137 @@
 
 <file path=word/document.xml><?xml version="1.0" encoding="utf-8"?>
-<w:document xmlns:wpc="http://schemas.microsoft.com/office/word/2010/wordprocessingCanvas" xmlns:mc="http://schemas.openxmlformats.org/markup-compatibility/2006" xmlns:o="urn:schemas-microsoft-com:office:office" xmlns:r="http://schemas.openxmlformats.org/officeDocument/2006/relationships" xmlns:m="http://schemas.openxmlformats.org/officeDocument/2006/math" xmlns:v="urn:schemas-microsoft-com:vml" xmlns:wp14="http://schemas.microsoft.com/office/word/2010/wordprocessingDrawing" xmlns:wp="http://schemas.openxmlformats.org/drawingml/2006/wordprocessingDrawing" xmlns:w10="urn:schemas-microsoft-com:office:word" xmlns:w="http://schemas.openxmlformats.org/wordprocessingml/2006/main" xmlns:w14="http://schemas.microsoft.com/office/word/2010/wordml" xmlns:w15="http://schemas.microsoft.com/office/word/2012/wordml" xmlns:wpg="http://schemas.microsoft.com/office/word/2010/wordprocessingGroup" xmlns:wpi="http://schemas.microsoft.com/office/word/2010/wordprocessingInk" xmlns:wne="http://schemas.microsoft.com/office/word/2006/wordml" xmlns:wps="http://schemas.microsoft.com/office/word/2010/wordprocessingShape" mc:Ignorable="w14 w15 wp14">
+<w:document xmlns:wpc="http://schemas.microsoft.com/office/word/2010/wordprocessingCanvas" xmlns:cx="http://schemas.microsoft.com/office/drawing/2014/chartex" xmlns:cx1="http://schemas.microsoft.com/office/drawing/2015/9/8/chartex" xmlns:cx2="http://schemas.microsoft.com/office/drawing/2015/10/21/chartex" xmlns:cx3="http://schemas.microsoft.com/office/drawing/2016/5/9/chartex" xmlns:cx4="http://schemas.microsoft.com/office/drawing/2016/5/10/chartex" xmlns:cx5="http://schemas.microsoft.com/office/drawing/2016/5/11/chartex" xmlns:cx6="http://schemas.microsoft.com/office/drawing/2016/5/12/chartex" xmlns:cx7="http://schemas.microsoft.com/office/drawing/2016/5/13/chartex" xmlns:cx8="http://schemas.microsoft.com/office/drawing/2016/5/14/chartex" xmlns:mc="http://schemas.openxmlformats.org/markup-compatibility/2006" xmlns:aink="http://schemas.microsoft.com/office/drawing/2016/ink" xmlns:am3d="http://schemas.microsoft.com/office/drawing/2017/model3d" xmlns:o="urn:schemas-microsoft-com:office:office" xmlns:r="http://schemas.openxmlformats.org/officeDocument/2006/relationships" xmlns:m="http://schemas.openxmlformats.org/officeDocument/2006/math" xmlns:v="urn:schemas-microsoft-com:vml" xmlns:wp14="http://schemas.microsoft.com/office/word/2010/wordprocessingDrawing" xmlns:wp="http://schemas.openxmlformats.org/drawingml/2006/wordprocessingDrawing" xmlns:w10="urn:schemas-microsoft-com:office:word" xmlns:w="http://schemas.openxmlformats.org/wordprocessingml/2006/main" xmlns:w14="http://schemas.microsoft.com/office/word/2010/wordml" xmlns:w15="http://schemas.microsoft.com/office/word/2012/wordml" xmlns:w16cex="http://schemas.microsoft.com/office/word/2018/wordml/cex" xmlns:w16cid="http://schemas.microsoft.com/office/word/2016/wordml/cid" xmlns:w16="http://schemas.microsoft.com/office/word/2018/wordml" xmlns:w16sdtdh="http://schemas.microsoft.com/office/word/2020/wordml/sdtdatahash" xmlns:w16se="http://schemas.microsoft.com/office/word/2015/wordml/symex" xmlns:wpg="http://schemas.microsoft.com/office/word/2010/wordprocessingGroup" xmlns:wpi="http://schemas.microsoft.com/office/word/2010/wordprocessingInk" xmlns:wne="http://schemas.microsoft.com/office/word/2006/wordml" xmlns:wps="http://schemas.microsoft.com/office/word/2010/wordprocessingShape" mc:Ignorable="w14 w15 w16se w16cid w16 w16cex w16sdtdh wp14">
   <w:body>
-    <w:p>
-      <w:pPr>
-        <w:overflowPunct w:val="0"/>
-        <w:autoSpaceDE w:val="0"/>
-        <w:autoSpaceDN w:val="0"/>
-        <w:adjustRightInd w:val="0"/>
-        <w:spacing w:after="0" w:line="360" w:lineRule="auto"/>
-        <w:ind w:firstLine="284"/>
-        <w:textAlignment w:val="baseline"/>
-        <w:rPr>
-          <w:rFonts w:eastAsia="Times New Roman" w:cs="Times New Roman"/>
-          <w:color w:val="000000"/>
-          <w:sz w:val="20"/>
-          <w:szCs w:val="20"/>
-          <w:lang w:eastAsia="hu-HU"/>
-        </w:rPr>
-      </w:pPr>
-      <w:r>
-        <w:rPr>
-          <w:rFonts w:eastAsia="Times New Roman" w:cs="Times New Roman"/>
-          <w:b/>
-          <w:color w:val="000000"/>
-          <w:sz w:val="20"/>
-          <w:szCs w:val="20"/>
-          <w:lang w:eastAsia="hu-HU"/>
-        </w:rPr>
-        <w:t xml:space="preserve">   </w:t>
-      </w:r>
-      <w:bookmarkStart w:id="0" w:name="OLE_LINK1"/>
-      <w:bookmarkStart w:id="1" w:name="OLE_LINK2"/>
-      <w:bookmarkStart w:id="2" w:name="OLE_LINK3"/>
-      <w:r>
-        <w:rPr>
-          <w:rFonts w:eastAsia="Times New Roman" w:cs="Times New Roman"/>
-          <w:b/>
-          <w:color w:val="000000"/>
-          <w:sz w:val="20"/>
-          <w:szCs w:val="20"/>
-          <w:lang w:eastAsia="hu-HU"/>
-        </w:rPr>
-        <w:t>2021.szeptember 27</w:t>
-      </w:r>
-      <w:r>
-        <w:rPr>
-          <w:rFonts w:eastAsia="Times New Roman" w:cs="Times New Roman"/>
-          <w:b/>
-          <w:color w:val="000000"/>
-          <w:sz w:val="20"/>
-          <w:szCs w:val="20"/>
-          <w:lang w:eastAsia="hu-HU"/>
-        </w:rPr>
-        <w:t xml:space="preserve">.- </w:t>
-      </w:r>
-      <w:r>
-        <w:rPr>
-          <w:rFonts w:eastAsia="Times New Roman" w:cs="Times New Roman"/>
-          <w:b/>
-          <w:color w:val="000000"/>
-          <w:sz w:val="20"/>
-          <w:szCs w:val="20"/>
-          <w:lang w:eastAsia="hu-HU"/>
-        </w:rPr>
-        <w:t>október 3</w:t>
-      </w:r>
-      <w:r>
-        <w:rPr>
-          <w:rFonts w:eastAsia="Times New Roman" w:cs="Times New Roman"/>
-          <w:b/>
-          <w:color w:val="000000"/>
-          <w:sz w:val="20"/>
-          <w:szCs w:val="20"/>
-          <w:lang w:eastAsia="hu-HU"/>
-        </w:rPr>
-        <w:t>.</w:t>
-      </w:r>
-      <w:r>
-        <w:rPr>
-          <w:rFonts w:eastAsia="Times New Roman" w:cs="Times New Roman"/>
-          <w:b/>
-          <w:color w:val="000000"/>
-          <w:sz w:val="20"/>
-          <w:szCs w:val="20"/>
-          <w:lang w:eastAsia="hu-HU"/>
-        </w:rPr>
-        <w:tab/>
-      </w:r>
-      <w:r>
-        <w:rPr>
-          <w:rFonts w:eastAsia="Times New Roman" w:cs="Times New Roman"/>
-          <w:b/>
-          <w:color w:val="000000"/>
-          <w:sz w:val="20"/>
-          <w:szCs w:val="20"/>
-          <w:lang w:eastAsia="hu-HU"/>
-        </w:rPr>
-        <w:tab/>
-        <w:t xml:space="preserve">                                         </w:t>
-      </w:r>
-      <w:r>
-        <w:rPr>
-          <w:rFonts w:eastAsia="Times New Roman" w:cs="Times New Roman"/>
-          <w:b/>
-          <w:color w:val="000000"/>
-          <w:sz w:val="20"/>
-          <w:szCs w:val="20"/>
-          <w:lang w:eastAsia="hu-HU"/>
-        </w:rPr>
-        <w:t xml:space="preserve">FELLÉPÉSEK ÉS KÜLSŐ </w:t>
-      </w:r>
-      <w:proofErr w:type="gramStart"/>
-      <w:r>
-        <w:rPr>
-          <w:rFonts w:eastAsia="Times New Roman" w:cs="Times New Roman"/>
-          <w:b/>
-          <w:color w:val="000000"/>
-          <w:sz w:val="20"/>
-          <w:szCs w:val="20"/>
-          <w:lang w:eastAsia="hu-HU"/>
-        </w:rPr>
-        <w:t>HELYSZÍNEK</w:t>
-      </w:r>
-      <w:r>
-        <w:rPr>
-          <w:rFonts w:eastAsia="Times New Roman" w:cs="Times New Roman"/>
-          <w:b/>
-          <w:color w:val="000000"/>
-          <w:sz w:val="20"/>
-          <w:szCs w:val="20"/>
-          <w:lang w:eastAsia="hu-HU"/>
-        </w:rPr>
-        <w:tab/>
-      </w:r>
-      <w:r>
-        <w:rPr>
-          <w:rFonts w:eastAsia="Times New Roman" w:cs="Times New Roman"/>
-          <w:b/>
-          <w:color w:val="000000"/>
-          <w:sz w:val="20"/>
-          <w:szCs w:val="20"/>
-          <w:lang w:eastAsia="hu-HU"/>
-        </w:rPr>
-        <w:tab/>
-      </w:r>
-      <w:r>
-        <w:rPr>
-          <w:rFonts w:eastAsia="Times New Roman" w:cs="Times New Roman"/>
-          <w:b/>
-          <w:color w:val="000000"/>
-          <w:sz w:val="20"/>
-          <w:szCs w:val="20"/>
-          <w:lang w:eastAsia="hu-HU"/>
-        </w:rPr>
-        <w:tab/>
-      </w:r>
-      <w:r>
-        <w:rPr>
-          <w:rFonts w:eastAsia="Times New Roman" w:cs="Times New Roman"/>
-          <w:b/>
-          <w:color w:val="000000"/>
-          <w:sz w:val="20"/>
-          <w:szCs w:val="20"/>
-          <w:lang w:eastAsia="hu-HU"/>
-        </w:rPr>
-        <w:tab/>
-      </w:r>
-      <w:r>
-        <w:rPr>
-          <w:rFonts w:eastAsia="Times New Roman" w:cs="Times New Roman"/>
-          <w:b/>
-          <w:color w:val="000000"/>
-          <w:sz w:val="20"/>
-          <w:szCs w:val="20"/>
-          <w:lang w:eastAsia="hu-HU"/>
-        </w:rPr>
-        <w:tab/>
-      </w:r>
-      <w:r>
-        <w:rPr>
-          <w:rFonts w:eastAsia="Times New Roman" w:cs="Times New Roman"/>
-          <w:b/>
-          <w:color w:val="000000"/>
-          <w:sz w:val="20"/>
-          <w:szCs w:val="20"/>
-          <w:lang w:eastAsia="hu-HU"/>
-        </w:rPr>
-        <w:t xml:space="preserve">                    </w:t>
-      </w:r>
-      <w:r>
-        <w:rPr>
-          <w:rFonts w:eastAsia="Times New Roman" w:cs="Times New Roman"/>
-          <w:color w:val="000000"/>
-          <w:sz w:val="20"/>
-          <w:szCs w:val="20"/>
-          <w:lang w:eastAsia="hu-HU"/>
-        </w:rPr>
-        <w:t>lezárva</w:t>
-      </w:r>
-      <w:proofErr w:type="gramEnd"/>
-      <w:r>
-        <w:rPr>
-          <w:rFonts w:eastAsia="Times New Roman" w:cs="Times New Roman"/>
-          <w:color w:val="000000"/>
-          <w:sz w:val="20"/>
-          <w:szCs w:val="20"/>
-          <w:lang w:eastAsia="hu-HU"/>
-        </w:rPr>
-        <w:t>: 2021.szeptember 6.</w:t>
-      </w:r>
-    </w:p>
+    <w:tbl>
+      <w:tblPr>
+        <w:tblStyle w:val="Rcsostblzat"/>
+        <w:tblW w:w="15774" w:type="dxa"/>
+        <w:tblInd w:w="304" w:type="dxa"/>
+        <w:tblBorders>
+          <w:top w:val="none" w:sz="0" w:space="0" w:color="auto"/>
+          <w:left w:val="none" w:sz="0" w:space="0" w:color="auto"/>
+          <w:bottom w:val="none" w:sz="0" w:space="0" w:color="auto"/>
+          <w:right w:val="none" w:sz="0" w:space="0" w:color="auto"/>
+          <w:insideH w:val="none" w:sz="0" w:space="0" w:color="auto"/>
+          <w:insideV w:val="none" w:sz="0" w:space="0" w:color="auto"/>
+        </w:tblBorders>
+        <w:tblLook w:val="04A0" w:firstRow="1" w:lastRow="0" w:firstColumn="1" w:lastColumn="0" w:noHBand="0" w:noVBand="1"/>
+      </w:tblPr>
+      <w:tblGrid>
+        <w:gridCol w:w="5263"/>
+        <w:gridCol w:w="5247"/>
+        <w:gridCol w:w="5264"/>
+      </w:tblGrid>
+      <w:tr>
+        <w:tc>
+          <w:tcPr>
+            <w:tcW w:w="5263" w:type="dxa"/>
+          </w:tcPr>
+          <w:p>
+            <w:pPr>
+              <w:overflowPunct w:val="0"/>
+              <w:autoSpaceDE w:val="0"/>
+              <w:autoSpaceDN w:val="0"/>
+              <w:adjustRightInd w:val="0"/>
+              <w:spacing w:line="360" w:lineRule="auto"/>
+              <w:jc w:val="both"/>
+              <w:textAlignment w:val="baseline"/>
+              <w:rPr>
+                <w:rFonts w:eastAsia="Times New Roman" w:cs="Times New Roman"/>
+                <w:b/>
+                <w:color w:val="000000"/>
+                <w:sz w:val="20"/>
+                <w:szCs w:val="20"/>
+                <w:lang w:eastAsia="hu-HU"/>
+              </w:rPr>
+            </w:pPr>
+            <w:bookmarkStart w:id="0" w:name="OLE_LINK1"/>
+            <w:bookmarkStart w:id="1" w:name="OLE_LINK2"/>
+            <w:bookmarkStart w:id="2" w:name="OLE_LINK3"/>
+            <w:r>
+              <w:rPr>
+                <w:rFonts w:eastAsia="Times New Roman" w:cs="Times New Roman"/>
+                <w:b/>
+                <w:color w:val="000000"/>
+                <w:sz w:val="20"/>
+                <w:szCs w:val="20"/>
+                <w:lang w:eastAsia="hu-HU"/>
+              </w:rPr>
+              <w:t>2021.szeptember 27.- október 3.</w:t>
+            </w:r>
+          </w:p>
+        </w:tc>
+        <w:tc>
+          <w:tcPr>
+            <w:tcW w:w="5247" w:type="dxa"/>
+          </w:tcPr>
+          <w:p>
+            <w:pPr>
+              <w:overflowPunct w:val="0"/>
+              <w:autoSpaceDE w:val="0"/>
+              <w:autoSpaceDN w:val="0"/>
+              <w:adjustRightInd w:val="0"/>
+              <w:spacing w:line="360" w:lineRule="auto"/>
+              <w:jc w:val="center"/>
+              <w:textAlignment w:val="baseline"/>
+              <w:rPr>
+                <w:rFonts w:eastAsia="Times New Roman" w:cs="Times New Roman"/>
+                <w:b/>
+                <w:color w:val="000000"/>
+                <w:sz w:val="20"/>
+                <w:szCs w:val="20"/>
+                <w:lang w:eastAsia="hu-HU"/>
+              </w:rPr>
+            </w:pPr>
+            <w:r>
+              <w:rPr>
+                <w:rFonts w:eastAsia="Times New Roman" w:cs="Times New Roman"/>
+                <w:b/>
+                <w:color w:val="000000"/>
+                <w:sz w:val="20"/>
+                <w:szCs w:val="20"/>
+                <w:lang w:eastAsia="hu-HU"/>
+              </w:rPr>
+              <w:t>FELLÉPÉSEK ÉS KÜLSŐ HELYSZÍNEK</w:t>
+            </w:r>
+          </w:p>
+        </w:tc>
+        <w:tc>
+          <w:tcPr>
+            <w:tcW w:w="5264" w:type="dxa"/>
+          </w:tcPr>
+          <w:p>
+            <w:pPr>
+              <w:overflowPunct w:val="0"/>
+              <w:autoSpaceDE w:val="0"/>
+              <w:autoSpaceDN w:val="0"/>
+              <w:adjustRightInd w:val="0"/>
+              <w:spacing w:line="360" w:lineRule="auto"/>
+              <w:jc w:val="right"/>
+              <w:textAlignment w:val="baseline"/>
+              <w:rPr>
+                <w:rFonts w:eastAsia="Times New Roman" w:cs="Times New Roman"/>
+                <w:b/>
+                <w:color w:val="000000"/>
+                <w:sz w:val="20"/>
+                <w:szCs w:val="20"/>
+                <w:lang w:eastAsia="hu-HU"/>
+              </w:rPr>
+            </w:pPr>
+            <w:r>
+              <w:rPr>
+                <w:rFonts w:eastAsia="Times New Roman" w:cs="Times New Roman"/>
+                <w:color w:val="000000"/>
+                <w:sz w:val="20"/>
+                <w:szCs w:val="20"/>
+                <w:lang w:eastAsia="hu-HU"/>
+              </w:rPr>
+              <w:t>lezárva: 2021.szeptember 6.</w:t>
+            </w:r>
+          </w:p>
+        </w:tc>
+      </w:tr>
+    </w:tbl>
     <w:tbl>
       <w:tblPr>
         <w:tblW w:w="15775" w:type="dxa"/>
@@ -777,21 +698,9 @@
                 <w:sz w:val="20"/>
                 <w:szCs w:val="18"/>
               </w:rPr>
-              <w:t>H</w:t>
-            </w:r>
-            <w:proofErr w:type="gramStart"/>
-            <w:r>
-              <w:rPr>
-                <w:rFonts w:ascii="Calibri" w:hAnsi="Calibri" w:cs="Calibri"/>
-                <w:b/>
-                <w:color w:val="000000"/>
-                <w:sz w:val="20"/>
-                <w:szCs w:val="18"/>
-              </w:rPr>
-              <w:t>.Férfikar</w:t>
+              <w:t>H.Férfikar</w:t>
             </w:r>
             <w:proofErr w:type="spellEnd"/>
-            <w:proofErr w:type="gramEnd"/>
           </w:p>
           <w:p>
             <w:pPr>
@@ -2170,7 +2079,25 @@
                 <w:sz w:val="18"/>
                 <w:szCs w:val="16"/>
               </w:rPr>
-              <w:t>, Krucsó, Szarka</w:t>
+              <w:t xml:space="preserve">, </w:t>
+            </w:r>
+            <w:proofErr w:type="spellStart"/>
+            <w:r>
+              <w:rPr>
+                <w:rFonts w:cstheme="minorHAnsi"/>
+                <w:sz w:val="18"/>
+                <w:szCs w:val="16"/>
+              </w:rPr>
+              <w:t>Krucsó</w:t>
+            </w:r>
+            <w:proofErr w:type="spellEnd"/>
+            <w:r>
+              <w:rPr>
+                <w:rFonts w:cstheme="minorHAnsi"/>
+                <w:sz w:val="18"/>
+                <w:szCs w:val="16"/>
+              </w:rPr>
+              <w:t>, Szarka</w:t>
             </w:r>
           </w:p>
           <w:p>
@@ -2632,21 +2559,9 @@
                 <w:sz w:val="16"/>
                 <w:szCs w:val="16"/>
               </w:rPr>
-              <w:t>H</w:t>
-            </w:r>
-            <w:proofErr w:type="gramStart"/>
-            <w:r>
-              <w:rPr>
-                <w:rFonts w:cstheme="minorHAnsi"/>
-                <w:b/>
-                <w:i/>
-                <w:sz w:val="16"/>
-                <w:szCs w:val="16"/>
-              </w:rPr>
-              <w:t>.Férfikar</w:t>
+              <w:t>H.Férfikar</w:t>
             </w:r>
             <w:proofErr w:type="spellEnd"/>
-            <w:proofErr w:type="gramEnd"/>
             <w:r>
               <w:rPr>
                 <w:rFonts w:cstheme="minorHAnsi"/>
@@ -2998,21 +2913,9 @@
                 <w:sz w:val="18"/>
                 <w:szCs w:val="18"/>
               </w:rPr>
-              <w:t>H</w:t>
-            </w:r>
-            <w:proofErr w:type="gramStart"/>
-            <w:r>
-              <w:rPr>
-                <w:rFonts w:ascii="Calibri" w:hAnsi="Calibri" w:cs="Calibri"/>
-                <w:b/>
-                <w:color w:val="000000"/>
-                <w:sz w:val="18"/>
-                <w:szCs w:val="18"/>
-              </w:rPr>
-              <w:t>.Férfikar</w:t>
+              <w:t>H.Férfikar</w:t>
             </w:r>
             <w:proofErr w:type="spellEnd"/>
-            <w:proofErr w:type="gramEnd"/>
           </w:p>
           <w:p>
             <w:pPr>
@@ -3436,8 +3339,6 @@
             </w:pPr>
           </w:p>
         </w:tc>
-        <w:bookmarkStart w:id="3" w:name="_GoBack"/>
-        <w:bookmarkEnd w:id="3"/>
       </w:tr>
       <w:bookmarkEnd w:id="0"/>
       <w:bookmarkEnd w:id="1"/>
@@ -3457,7 +3358,7 @@
 </file>
 
 <file path=word/styles.xml><?xml version="1.0" encoding="utf-8"?>
-<w:styles xmlns:mc="http://schemas.openxmlformats.org/markup-compatibility/2006" xmlns:r="http://schemas.openxmlformats.org/officeDocument/2006/relationships" xmlns:w="http://schemas.openxmlformats.org/wordprocessingml/2006/main" xmlns:w14="http://schemas.microsoft.com/office/word/2010/wordml" xmlns:w15="http://schemas.microsoft.com/office/word/2012/wordml" mc:Ignorable="w14 w15">
+<w:styles xmlns:mc="http://schemas.openxmlformats.org/markup-compatibility/2006" xmlns:r="http://schemas.openxmlformats.org/officeDocument/2006/relationships" xmlns:w="http://schemas.openxmlformats.org/wordprocessingml/2006/main" xmlns:w14="http://schemas.microsoft.com/office/word/2010/wordml" xmlns:w15="http://schemas.microsoft.com/office/word/2012/wordml" xmlns:w16cex="http://schemas.microsoft.com/office/word/2018/wordml/cex" xmlns:w16cid="http://schemas.microsoft.com/office/word/2016/wordml/cid" xmlns:w16="http://schemas.microsoft.com/office/word/2018/wordml" xmlns:w16sdtdh="http://schemas.microsoft.com/office/word/2020/wordml/sdtdatahash" xmlns:w16se="http://schemas.microsoft.com/office/word/2015/wordml/symex" mc:Ignorable="w14 w15 w16se w16cid w16 w16cex w16sdtdh">
   <w:docDefaults>
     <w:rPrDefault>
       <w:rPr>
@@ -3473,7 +3374,7 @@
       </w:pPr>
     </w:pPrDefault>
   </w:docDefaults>
-  <w:latentStyles w:defLockedState="0" w:defUIPriority="99" w:defSemiHidden="0" w:defUnhideWhenUsed="0" w:defQFormat="0" w:count="371">
+  <w:latentStyles w:defLockedState="0" w:defUIPriority="99" w:defSemiHidden="0" w:defUnhideWhenUsed="0" w:defQFormat="0" w:count="376">
     <w:lsdException w:name="Normal" w:uiPriority="0" w:qFormat="1"/>
     <w:lsdException w:name="heading 1" w:uiPriority="9" w:qFormat="1"/>
     <w:lsdException w:name="heading 2" w:semiHidden="1" w:uiPriority="9" w:unhideWhenUsed="1" w:qFormat="1"/>
@@ -3579,7 +3480,6 @@
     <w:lsdException w:name="HTML Sample" w:semiHidden="1" w:unhideWhenUsed="1"/>
     <w:lsdException w:name="HTML Typewriter" w:semiHidden="1" w:unhideWhenUsed="1"/>
     <w:lsdException w:name="HTML Variable" w:semiHidden="1" w:unhideWhenUsed="1"/>
-    <w:lsdException w:name="Normal Table" w:semiHidden="1" w:unhideWhenUsed="1"/>
     <w:lsdException w:name="annotation subject" w:semiHidden="1" w:unhideWhenUsed="1"/>
     <w:lsdException w:name="No List" w:semiHidden="1" w:unhideWhenUsed="1"/>
     <w:lsdException w:name="Outline List 1" w:semiHidden="1" w:unhideWhenUsed="1"/>
@@ -3622,11 +3522,8 @@
     <w:lsdException w:name="Table Contemporary" w:semiHidden="1" w:unhideWhenUsed="1"/>
     <w:lsdException w:name="Table Elegant" w:semiHidden="1" w:unhideWhenUsed="1"/>
     <w:lsdException w:name="Table Professional" w:semiHidden="1" w:unhideWhenUsed="1"/>
-    <w:lsdException w:name="Table Subtle 1" w:semiHidden="1" w:unhideWhenUsed="1"/>
     <w:lsdException w:name="Table Subtle 2" w:semiHidden="1" w:unhideWhenUsed="1"/>
     <w:lsdException w:name="Table Web 1" w:semiHidden="1" w:unhideWhenUsed="1"/>
-    <w:lsdException w:name="Table Web 2" w:semiHidden="1" w:unhideWhenUsed="1"/>
-    <w:lsdException w:name="Table Web 3" w:semiHidden="1" w:unhideWhenUsed="1"/>
     <w:lsdException w:name="Balloon Text" w:semiHidden="1" w:unhideWhenUsed="1"/>
     <w:lsdException w:name="Table Grid" w:uiPriority="39"/>
     <w:lsdException w:name="Table Theme" w:semiHidden="1" w:unhideWhenUsed="1"/>
@@ -3845,6 +3742,11 @@
     <w:lsdException w:name="List Table 5 Dark Accent 6" w:uiPriority="50"/>
     <w:lsdException w:name="List Table 6 Colorful Accent 6" w:uiPriority="51"/>
     <w:lsdException w:name="List Table 7 Colorful Accent 6" w:uiPriority="52"/>
+    <w:lsdException w:name="Mention" w:semiHidden="1" w:unhideWhenUsed="1"/>
+    <w:lsdException w:name="Smart Hyperlink" w:semiHidden="1" w:unhideWhenUsed="1"/>
+    <w:lsdException w:name="Hashtag" w:semiHidden="1" w:unhideWhenUsed="1"/>
+    <w:lsdException w:name="Unresolved Mention" w:semiHidden="1" w:unhideWhenUsed="1"/>
+    <w:lsdException w:name="Smart Link" w:semiHidden="1" w:unhideWhenUsed="1"/>
   </w:latentStyles>
   <w:style w:type="paragraph" w:default="1" w:styleId="Norml">
     <w:name w:val="Normal"/>
@@ -3907,6 +3809,25 @@
       <w:sz w:val="18"/>
       <w:szCs w:val="18"/>
     </w:rPr>
+  </w:style>
+  <w:style w:type="table" w:styleId="Rcsostblzat">
+    <w:name w:val="Table Grid"/>
+    <w:basedOn w:val="Normltblzat"/>
+    <w:uiPriority w:val="39"/>
+    <w:rsid w:val="001262AA"/>
+    <w:pPr>
+      <w:spacing w:after="0" w:line="240" w:lineRule="auto"/>
+    </w:pPr>
+    <w:tblPr>
+      <w:tblBorders>
+        <w:top w:val="single" w:sz="4" w:space="0" w:color="auto"/>
+        <w:left w:val="single" w:sz="4" w:space="0" w:color="auto"/>
+        <w:bottom w:val="single" w:sz="4" w:space="0" w:color="auto"/>
+        <w:right w:val="single" w:sz="4" w:space="0" w:color="auto"/>
+        <w:insideH w:val="single" w:sz="4" w:space="0" w:color="auto"/>
+        <w:insideV w:val="single" w:sz="4" w:space="0" w:color="auto"/>
+      </w:tblBorders>
+    </w:tblPr>
   </w:style>
 </w:styles>
 </file>

</xml_diff>